<commit_message>
added descitpions and scenarios
</commit_message>
<xml_diff>
--- a/USercase.docx
+++ b/USercase.docx
@@ -3,16 +3,25 @@
 <w:document xmlns:wpc="http://schemas.microsoft.com/office/word/2010/wordprocessingCanvas" xmlns:cx="http://schemas.microsoft.com/office/drawing/2014/chartex" xmlns:cx1="http://schemas.microsoft.com/office/drawing/2015/9/8/chartex" xmlns:cx2="http://schemas.microsoft.com/office/drawing/2015/10/21/chartex" xmlns:cx3="http://schemas.microsoft.com/office/drawing/2016/5/9/chartex" xmlns:cx4="http://schemas.microsoft.com/office/drawing/2016/5/10/chartex" xmlns:cx5="http://schemas.microsoft.com/office/drawing/2016/5/11/chartex" xmlns:cx6="http://schemas.microsoft.com/office/drawing/2016/5/12/chartex" xmlns:cx7="http://schemas.microsoft.com/office/drawing/2016/5/13/chartex" xmlns:cx8="http://schemas.microsoft.com/office/drawing/2016/5/14/chartex" xmlns:mc="http://schemas.openxmlformats.org/markup-compatibility/2006" xmlns:aink="http://schemas.microsoft.com/office/drawing/2016/ink" xmlns:am3d="http://schemas.microsoft.com/office/drawing/2017/model3d" xmlns:o="urn:schemas-microsoft-com:office:office" xmlns:r="http://schemas.openxmlformats.org/officeDocument/2006/relationships" xmlns:m="http://schemas.openxmlformats.org/officeDocument/2006/math" xmlns:v="urn:schemas-microsoft-com:vml" xmlns:wp14="http://schemas.microsoft.com/office/word/2010/wordprocessingDrawing" xmlns:wp="http://schemas.openxmlformats.org/drawingml/2006/wordprocessingDrawing" xmlns:w10="urn:schemas-microsoft-com:office:word" xmlns:w="http://schemas.openxmlformats.org/wordprocessingml/2006/main" xmlns:w14="http://schemas.microsoft.com/office/word/2010/wordml" xmlns:w15="http://schemas.microsoft.com/office/word/2012/wordml" xmlns:w16cex="http://schemas.microsoft.com/office/word/2018/wordml/cex" xmlns:w16cid="http://schemas.microsoft.com/office/word/2016/wordml/cid" xmlns:w16="http://schemas.microsoft.com/office/word/2018/wordml" xmlns:w16se="http://schemas.microsoft.com/office/word/2015/wordml/symex" xmlns:wpg="http://schemas.microsoft.com/office/word/2010/wordprocessingGroup" xmlns:wpi="http://schemas.microsoft.com/office/word/2010/wordprocessingInk" xmlns:wne="http://schemas.microsoft.com/office/word/2006/wordml" xmlns:wps="http://schemas.microsoft.com/office/word/2010/wordprocessingShape" mc:Ignorable="w14 w15 w16se w16cid w16 w16cex wp14">
   <w:body>
     <w:p>
-      <w:proofErr w:type="spellStart"/>
-      <w:r>
-        <w:t>USercase</w:t>
-      </w:r>
-      <w:proofErr w:type="spellEnd"/>
-      <w:r>
-        <w:t xml:space="preserve">: </w:t>
-      </w:r>
-    </w:p>
-    <w:p/>
+      <w:pPr>
+        <w:rPr>
+          <w:lang w:val="nb-NO"/>
+        </w:rPr>
+      </w:pPr>
+      <w:r>
+        <w:rPr>
+          <w:lang w:val="nb-NO"/>
+        </w:rPr>
+        <w:t xml:space="preserve">USercase: </w:t>
+      </w:r>
+    </w:p>
+    <w:p>
+      <w:pPr>
+        <w:rPr>
+          <w:lang w:val="nb-NO"/>
+        </w:rPr>
+      </w:pPr>
+    </w:p>
     <w:p>
       <w:pPr>
         <w:rPr>
@@ -35,263 +44,441 @@
     <w:p>
       <w:pPr>
         <w:rPr>
-          <w:lang w:val="nb-NO"/>
-        </w:rPr>
-      </w:pPr>
-      <w:r>
-        <w:rPr>
-          <w:lang w:val="nb-NO"/>
-        </w:rPr>
-        <w:t>Scenario: New bane med start,, mål, spil</w:t>
-      </w:r>
-      <w:r>
-        <w:rPr>
-          <w:lang w:val="nb-NO"/>
-        </w:rPr>
-        <w:t>ler, fidner og objeckter.</w:t>
-      </w:r>
-    </w:p>
-    <w:p>
-      <w:pPr>
-        <w:rPr>
-          <w:lang w:val="nb-NO"/>
-        </w:rPr>
-      </w:pPr>
-    </w:p>
-    <w:p>
-      <w:r>
+          <w:b/>
+          <w:bCs/>
+          <w:lang w:val="nb-NO"/>
+        </w:rPr>
+      </w:pPr>
+      <w:r>
+        <w:rPr>
+          <w:b/>
+          <w:bCs/>
+          <w:lang w:val="nb-NO"/>
+        </w:rPr>
+        <w:t>Scenario: New bane med start,, mål, spiller, fidner og objeckter.</w:t>
+      </w:r>
+    </w:p>
+    <w:p>
+      <w:pPr>
+        <w:rPr>
+          <w:lang w:val="nb-NO"/>
+        </w:rPr>
+      </w:pPr>
+    </w:p>
+    <w:p>
+      <w:pPr>
+        <w:rPr>
+          <w:lang w:val="nb-NO"/>
+        </w:rPr>
+      </w:pPr>
+      <w:r>
+        <w:rPr>
+          <w:lang w:val="nb-NO"/>
+        </w:rPr>
         <w:t>Scene lvl2 = new scene(</w:t>
       </w:r>
       <w:r>
+        <w:rPr>
+          <w:lang w:val="nb-NO"/>
+        </w:rPr>
         <w:t>‘</w:t>
       </w:r>
       <w:r>
+        <w:rPr>
+          <w:lang w:val="nb-NO"/>
+        </w:rPr>
         <w:t>moonlight.jpg,</w:t>
       </w:r>
       <w:r>
+        <w:rPr>
+          <w:lang w:val="nb-NO"/>
+        </w:rPr>
         <w:t>’</w:t>
       </w:r>
       <w:r>
+        <w:rPr>
+          <w:lang w:val="nb-NO"/>
+        </w:rPr>
         <w:t xml:space="preserve"> </w:t>
       </w:r>
       <w:r>
+        <w:rPr>
+          <w:lang w:val="nb-NO"/>
+        </w:rPr>
         <w:t>enemiesLvl2</w:t>
       </w:r>
       <w:r>
+        <w:rPr>
+          <w:lang w:val="nb-NO"/>
+        </w:rPr>
         <w:t>[]</w:t>
       </w:r>
       <w:r>
-        <w:t xml:space="preserve">, </w:t>
-      </w:r>
-      <w:proofErr w:type="spellStart"/>
-      <w:r>
-        <w:t>HeroStan</w:t>
-      </w:r>
-      <w:proofErr w:type="spellEnd"/>
-      <w:r>
+        <w:rPr>
+          <w:lang w:val="nb-NO"/>
+        </w:rPr>
+        <w:t>, HeroStan</w:t>
+      </w:r>
+      <w:r>
+        <w:rPr>
+          <w:lang w:val="nb-NO"/>
+        </w:rPr>
         <w:t>)</w:t>
       </w:r>
     </w:p>
-    <w:p/>
-    <w:p>
-      <w:r>
+    <w:p>
+      <w:pPr>
+        <w:rPr>
+          <w:lang w:val="nb-NO"/>
+        </w:rPr>
+      </w:pPr>
+    </w:p>
+    <w:p>
+      <w:pPr>
+        <w:rPr>
+          <w:lang w:val="nb-NO"/>
+        </w:rPr>
+      </w:pPr>
+      <w:r>
+        <w:rPr>
+          <w:lang w:val="nb-NO"/>
+        </w:rPr>
         <w:t>Lvl2.setStartX(243)</w:t>
       </w:r>
     </w:p>
     <w:p>
-      <w:r>
+      <w:pPr>
+        <w:rPr>
+          <w:lang w:val="nb-NO"/>
+        </w:rPr>
+      </w:pPr>
+      <w:r>
+        <w:rPr>
+          <w:lang w:val="nb-NO"/>
+        </w:rPr>
         <w:t>Lvl2.setStarty(431)</w:t>
+      </w:r>
+    </w:p>
+    <w:p>
+      <w:pPr>
+        <w:rPr>
+          <w:lang w:val="nb-NO"/>
+        </w:rPr>
+      </w:pPr>
+    </w:p>
+    <w:p>
+      <w:pPr>
+        <w:rPr>
+          <w:lang w:val="nb-NO"/>
+        </w:rPr>
+      </w:pPr>
+    </w:p>
+    <w:p>
+      <w:pPr>
+        <w:rPr>
+          <w:lang w:val="nb-NO"/>
+        </w:rPr>
+      </w:pPr>
+    </w:p>
+    <w:p>
+      <w:pPr>
+        <w:rPr>
+          <w:lang w:val="nb-NO"/>
+        </w:rPr>
+      </w:pPr>
+    </w:p>
+    <w:p>
+      <w:pPr>
+        <w:rPr>
+          <w:lang w:val="nb-NO"/>
+        </w:rPr>
+      </w:pPr>
+    </w:p>
+    <w:p>
+      <w:pPr>
+        <w:rPr>
+          <w:lang w:val="nb-NO"/>
+        </w:rPr>
+      </w:pPr>
+      <w:r>
+        <w:rPr>
+          <w:lang w:val="nb-NO"/>
+        </w:rPr>
+        <w:t>Skape ny NPC som enten kan være finde eller venn. Karakteren må ha navn, bilde/deisgn, høyde og bredde og må kunne bli registret at er den samhandler med spilleren</w:t>
+      </w:r>
+    </w:p>
+    <w:p>
+      <w:pPr>
+        <w:rPr>
+          <w:b/>
+          <w:bCs/>
+          <w:lang w:val="nb-NO"/>
+        </w:rPr>
+      </w:pPr>
+      <w:r>
+        <w:rPr>
+          <w:b/>
+          <w:bCs/>
+          <w:lang w:val="nb-NO"/>
+        </w:rPr>
+        <w:t>Scenario: lage ny NPC</w:t>
+      </w:r>
+    </w:p>
+    <w:p>
+      <w:pPr>
+        <w:rPr>
+          <w:lang w:val="nb-NO"/>
+        </w:rPr>
+      </w:pPr>
+      <w:r>
+        <w:rPr>
+          <w:lang w:val="nb-NO"/>
+        </w:rPr>
+        <w:t>NPC tradeer =  new NPC(‘Boondle’,’trader.jpg’, 3,1)</w:t>
+      </w:r>
+    </w:p>
+    <w:p>
+      <w:pPr>
+        <w:rPr>
+          <w:lang w:val="nb-NO"/>
+        </w:rPr>
+      </w:pPr>
+      <w:r>
+        <w:rPr>
+          <w:lang w:val="nb-NO"/>
+        </w:rPr>
+        <w:t>Trader.interactiveTrue()</w:t>
+      </w:r>
+    </w:p>
+    <w:p>
+      <w:pPr>
+        <w:rPr>
+          <w:lang w:val="nb-NO"/>
+        </w:rPr>
+      </w:pPr>
+    </w:p>
+    <w:p>
+      <w:pPr>
+        <w:rPr>
+          <w:lang w:val="nb-NO"/>
+        </w:rPr>
+      </w:pPr>
+    </w:p>
+    <w:p>
+      <w:pPr>
+        <w:rPr>
+          <w:lang w:val="nb-NO"/>
+        </w:rPr>
+      </w:pPr>
+    </w:p>
+    <w:p>
+      <w:pPr>
+        <w:rPr>
+          <w:b/>
+          <w:bCs/>
+          <w:lang w:val="nb-NO"/>
+        </w:rPr>
+      </w:pPr>
+      <w:r>
+        <w:rPr>
+          <w:b/>
+          <w:bCs/>
+          <w:lang w:val="nb-NO"/>
+        </w:rPr>
+        <w:t>Scenario lage en liste med fiender som skal brukes i scene</w:t>
+      </w:r>
+    </w:p>
+    <w:p>
+      <w:r>
+        <w:t>EnemiesLvl2</w:t>
+      </w:r>
+      <w:proofErr w:type="gramStart"/>
+      <w:r>
+        <w:t>[]=</w:t>
+      </w:r>
+      <w:proofErr w:type="gramEnd"/>
+      <w:r>
+        <w:t xml:space="preserve"> (</w:t>
+      </w:r>
+      <w:r>
+        <w:t>Fienda1 = new en</w:t>
+      </w:r>
+      <w:r>
+        <w:t>e</w:t>
+      </w:r>
+      <w:r>
+        <w:t>my(</w:t>
+      </w:r>
+      <w:r>
+        <w:t>‘orc major’</w:t>
+      </w:r>
+      <w:r>
+        <w:t>,’orcMajor.jpg’</w:t>
+      </w:r>
+      <w:r>
+        <w:t>,</w:t>
+      </w:r>
+      <w:r>
+        <w:t xml:space="preserve"> 5,3 </w:t>
+      </w:r>
+      <w:r>
+        <w:t>)</w:t>
+      </w:r>
+      <w:r>
+        <w:t>, fiende2 = new enemy(‘orc trainee’, ‘orcTraine.jpg’, 4,2))</w:t>
       </w:r>
     </w:p>
     <w:p/>
     <w:p/>
+    <w:p>
+      <w:pPr>
+        <w:rPr>
+          <w:lang w:val="nb-NO"/>
+        </w:rPr>
+      </w:pPr>
+      <w:r>
+        <w:rPr>
+          <w:lang w:val="nb-NO"/>
+        </w:rPr>
+        <w:t>Fiende1.setAgroLvl(2)</w:t>
+      </w:r>
+    </w:p>
+    <w:p>
+      <w:pPr>
+        <w:rPr>
+          <w:lang w:val="nb-NO"/>
+        </w:rPr>
+      </w:pPr>
+      <w:r>
+        <w:rPr>
+          <w:lang w:val="nb-NO"/>
+        </w:rPr>
+        <w:t>Fiende2.isH</w:t>
+      </w:r>
+      <w:r>
+        <w:rPr>
+          <w:lang w:val="nb-NO"/>
+        </w:rPr>
+        <w:t>ostile();</w:t>
+      </w:r>
+    </w:p>
+    <w:p>
+      <w:pPr>
+        <w:rPr>
+          <w:lang w:val="nb-NO"/>
+        </w:rPr>
+      </w:pPr>
+    </w:p>
+    <w:p>
+      <w:pPr>
+        <w:rPr>
+          <w:lang w:val="nb-NO"/>
+        </w:rPr>
+      </w:pPr>
+    </w:p>
+    <w:p>
+      <w:pPr>
+        <w:rPr>
+          <w:lang w:val="nb-NO"/>
+        </w:rPr>
+      </w:pPr>
+    </w:p>
+    <w:p>
+      <w:pPr>
+        <w:rPr>
+          <w:lang w:val="nb-NO"/>
+        </w:rPr>
+      </w:pPr>
+    </w:p>
+    <w:p>
+      <w:pPr>
+        <w:rPr>
+          <w:lang w:val="nb-NO"/>
+        </w:rPr>
+      </w:pPr>
+    </w:p>
+    <w:p>
+      <w:pPr>
+        <w:rPr>
+          <w:lang w:val="nb-NO"/>
+        </w:rPr>
+      </w:pPr>
+      <w:r>
+        <w:rPr>
+          <w:lang w:val="nb-NO"/>
+        </w:rPr>
+        <w:t>Scene lvl2 = new scene(‘moonlight.jpg,’ enemiesLvl2[], HeroStan)</w:t>
+      </w:r>
+    </w:p>
+    <w:p>
+      <w:pPr>
+        <w:rPr>
+          <w:lang w:val="nb-NO"/>
+        </w:rPr>
+      </w:pPr>
+    </w:p>
+    <w:p>
+      <w:pPr>
+        <w:rPr>
+          <w:lang w:val="nb-NO"/>
+        </w:rPr>
+      </w:pPr>
+    </w:p>
+    <w:p>
+      <w:pPr>
+        <w:rPr>
+          <w:lang w:val="nb-NO"/>
+        </w:rPr>
+      </w:pPr>
+      <w:r>
+        <w:rPr>
+          <w:lang w:val="nb-NO"/>
+        </w:rPr>
+        <w:t>Scenario: ny item som sp</w:t>
+      </w:r>
+      <w:r>
+        <w:rPr>
+          <w:lang w:val="nb-NO"/>
+        </w:rPr>
+        <w:t>illeren kan samhandle med</w:t>
+      </w:r>
+    </w:p>
+    <w:p>
+      <w:pPr>
+        <w:rPr>
+          <w:lang w:val="nb-NO"/>
+        </w:rPr>
+      </w:pPr>
+    </w:p>
+    <w:p>
+      <w:pPr>
+        <w:rPr>
+          <w:lang w:val="nb-NO"/>
+        </w:rPr>
+      </w:pPr>
+    </w:p>
+    <w:p>
+      <w:pPr>
+        <w:rPr>
+          <w:lang w:val="nb-NO"/>
+        </w:rPr>
+      </w:pPr>
+    </w:p>
+    <w:p>
+      <w:pPr>
+        <w:rPr>
+          <w:lang w:val="nb-NO"/>
+        </w:rPr>
+      </w:pPr>
+    </w:p>
+    <w:p>
+      <w:proofErr w:type="spellStart"/>
+      <w:r>
+        <w:t>Descirtiptions</w:t>
+      </w:r>
+      <w:proofErr w:type="spellEnd"/>
+    </w:p>
     <w:p/>
-    <w:p/>
-    <w:p/>
-    <w:p>
-      <w:pPr>
-        <w:rPr>
-          <w:lang w:val="nb-NO"/>
-        </w:rPr>
-      </w:pPr>
-      <w:r>
-        <w:rPr>
-          <w:lang w:val="nb-NO"/>
-        </w:rPr>
-        <w:t>Skape ny NPC som enten kan være finde eller venn. Karakteren må ha navn, bilde/deisgn, høyde og bredde og må kunne bli registret at er den samhandler med spilleren</w:t>
-      </w:r>
-    </w:p>
-    <w:p>
-      <w:pPr>
-        <w:rPr>
-          <w:lang w:val="nb-NO"/>
-        </w:rPr>
-      </w:pPr>
-      <w:r>
-        <w:rPr>
-          <w:lang w:val="nb-NO"/>
-        </w:rPr>
-        <w:t>Scenario: lage ny NPC</w:t>
-      </w:r>
-    </w:p>
-    <w:p>
-      <w:r>
-        <w:t xml:space="preserve">NPC </w:t>
-      </w:r>
-      <w:proofErr w:type="spellStart"/>
-      <w:r>
-        <w:t>tradeer</w:t>
-      </w:r>
-      <w:proofErr w:type="spellEnd"/>
-      <w:r>
-        <w:t xml:space="preserve"> =  new NPC(‘</w:t>
-      </w:r>
-      <w:r>
-        <w:t>Boondle’,’trader.jpg’, 3,1)</w:t>
-      </w:r>
-    </w:p>
-    <w:p>
-      <w:proofErr w:type="spellStart"/>
-      <w:r>
-        <w:t>Trader.interactiveTrue</w:t>
-      </w:r>
-      <w:proofErr w:type="spellEnd"/>
-      <w:r>
-        <w:t>()</w:t>
-      </w:r>
-    </w:p>
-    <w:p/>
-    <w:p/>
-    <w:p/>
-    <w:p>
-      <w:pPr>
-        <w:rPr>
-          <w:lang w:val="nb-NO"/>
-        </w:rPr>
-      </w:pPr>
-      <w:r>
-        <w:rPr>
-          <w:lang w:val="nb-NO"/>
-        </w:rPr>
-        <w:t>Scenario lage en liste med fiender som skal brukes i scene</w:t>
-      </w:r>
-    </w:p>
-    <w:p>
-      <w:r>
-        <w:t>EnemiesLvl2[]= (</w:t>
-      </w:r>
-      <w:r>
-        <w:t xml:space="preserve">Fienda1 = new </w:t>
-      </w:r>
-      <w:proofErr w:type="spellStart"/>
-      <w:r>
-        <w:t>enmy</w:t>
-      </w:r>
-      <w:proofErr w:type="spellEnd"/>
-      <w:r>
-        <w:t>(</w:t>
-      </w:r>
-      <w:r>
-        <w:t>‘orc major’</w:t>
-      </w:r>
-      <w:r>
-        <w:t>,’orcMajor.jpg’</w:t>
-      </w:r>
-      <w:r>
-        <w:t>,</w:t>
-      </w:r>
-      <w:r>
-        <w:t xml:space="preserve"> 5,3 </w:t>
-      </w:r>
-      <w:r>
-        <w:t>)</w:t>
-      </w:r>
-      <w:r>
-        <w:t>, fiende2 = new enemy(‘orc trainee’, ‘orcTraine.jpg’, 4,2))</w:t>
-      </w:r>
-    </w:p>
-    <w:p/>
-    <w:p/>
-    <w:p>
-      <w:pPr>
-        <w:rPr>
-          <w:lang w:val="nb-NO"/>
-        </w:rPr>
-      </w:pPr>
-      <w:r>
-        <w:rPr>
-          <w:lang w:val="nb-NO"/>
-        </w:rPr>
-        <w:t>Fiende1.setAgroLvl(2)</w:t>
-      </w:r>
-    </w:p>
-    <w:p>
-      <w:pPr>
-        <w:rPr>
-          <w:lang w:val="nb-NO"/>
-        </w:rPr>
-      </w:pPr>
-      <w:r>
-        <w:rPr>
-          <w:lang w:val="nb-NO"/>
-        </w:rPr>
-        <w:t>Fiende2.isH</w:t>
-      </w:r>
-      <w:r>
-        <w:rPr>
-          <w:lang w:val="nb-NO"/>
-        </w:rPr>
-        <w:t>ostile();</w:t>
-      </w:r>
-    </w:p>
-    <w:p>
-      <w:pPr>
-        <w:rPr>
-          <w:lang w:val="nb-NO"/>
-        </w:rPr>
-      </w:pPr>
-    </w:p>
-    <w:p>
-      <w:pPr>
-        <w:rPr>
-          <w:lang w:val="nb-NO"/>
-        </w:rPr>
-      </w:pPr>
-    </w:p>
-    <w:p>
-      <w:pPr>
-        <w:rPr>
-          <w:lang w:val="nb-NO"/>
-        </w:rPr>
-      </w:pPr>
-    </w:p>
-    <w:p>
-      <w:pPr>
-        <w:rPr>
-          <w:lang w:val="nb-NO"/>
-        </w:rPr>
-      </w:pPr>
-    </w:p>
-    <w:p>
-      <w:pPr>
-        <w:rPr>
-          <w:lang w:val="nb-NO"/>
-        </w:rPr>
-      </w:pPr>
-    </w:p>
-    <w:p>
-      <w:pPr>
-        <w:rPr>
-          <w:lang w:val="nb-NO"/>
-        </w:rPr>
-      </w:pPr>
-      <w:r>
-        <w:rPr>
-          <w:lang w:val="nb-NO"/>
-        </w:rPr>
-        <w:t>Scene lvl2 = new scene(‘moonlight.jpg,’ enemiesLvl2[], HeroStan)</w:t>
-      </w:r>
-    </w:p>
     <w:p>
       <w:pPr>
         <w:rPr>
@@ -317,6 +504,967 @@
         </w:rPr>
         <w:t>Array består av en liste med fiender som man har laget</w:t>
       </w:r>
+    </w:p>
+    <w:p>
+      <w:pPr>
+        <w:tabs>
+          <w:tab w:val="left" w:pos="6015"/>
+        </w:tabs>
+        <w:rPr>
+          <w:lang w:val="nb-NO"/>
+        </w:rPr>
+      </w:pPr>
+      <w:r>
+        <w:rPr>
+          <w:lang w:val="nb-NO"/>
+        </w:rPr>
+        <w:tab/>
+      </w:r>
+    </w:p>
+    <w:p>
+      <w:pPr>
+        <w:tabs>
+          <w:tab w:val="left" w:pos="6015"/>
+        </w:tabs>
+        <w:rPr>
+          <w:lang w:val="nb-NO"/>
+        </w:rPr>
+      </w:pPr>
+    </w:p>
+    <w:p>
+      <w:pPr>
+        <w:tabs>
+          <w:tab w:val="left" w:pos="6015"/>
+        </w:tabs>
+        <w:rPr>
+          <w:lang w:val="nb-NO"/>
+        </w:rPr>
+      </w:pPr>
+    </w:p>
+    <w:tbl>
+      <w:tblPr>
+        <w:tblStyle w:val="TableGrid"/>
+        <w:tblW w:w="0" w:type="auto"/>
+        <w:tblLook w:val="04A0" w:firstRow="1" w:lastRow="0" w:firstColumn="1" w:lastColumn="0" w:noHBand="0" w:noVBand="1"/>
+      </w:tblPr>
+      <w:tblGrid>
+        <w:gridCol w:w="4508"/>
+        <w:gridCol w:w="4508"/>
+      </w:tblGrid>
+      <w:tr>
+        <w:tc>
+          <w:tcPr>
+            <w:tcW w:w="4508" w:type="dxa"/>
+          </w:tcPr>
+          <w:p>
+            <w:pPr>
+              <w:tabs>
+                <w:tab w:val="left" w:pos="3045"/>
+              </w:tabs>
+              <w:jc w:val="both"/>
+              <w:rPr>
+                <w:b/>
+                <w:bCs/>
+                <w:lang w:val="nb-NO"/>
+              </w:rPr>
+            </w:pPr>
+            <w:r>
+              <w:rPr>
+                <w:b/>
+                <w:bCs/>
+                <w:lang w:val="nb-NO"/>
+              </w:rPr>
+              <w:t>Name</w:t>
+            </w:r>
+          </w:p>
+        </w:tc>
+        <w:tc>
+          <w:tcPr>
+            <w:tcW w:w="4508" w:type="dxa"/>
+          </w:tcPr>
+          <w:p>
+            <w:pPr>
+              <w:tabs>
+                <w:tab w:val="left" w:pos="6015"/>
+              </w:tabs>
+              <w:rPr>
+                <w:sz w:val="28"/>
+                <w:szCs w:val="28"/>
+                <w:lang w:val="nb-NO"/>
+              </w:rPr>
+            </w:pPr>
+            <w:r>
+              <w:rPr>
+                <w:sz w:val="28"/>
+                <w:szCs w:val="28"/>
+                <w:lang w:val="nb-NO"/>
+              </w:rPr>
+              <w:t>Description</w:t>
+            </w:r>
+          </w:p>
+        </w:tc>
+      </w:tr>
+      <w:tr>
+        <w:tc>
+          <w:tcPr>
+            <w:tcW w:w="4508" w:type="dxa"/>
+          </w:tcPr>
+          <w:p>
+            <w:pPr>
+              <w:tabs>
+                <w:tab w:val="left" w:pos="6015"/>
+              </w:tabs>
+              <w:rPr>
+                <w:b/>
+                <w:bCs/>
+                <w:sz w:val="28"/>
+                <w:szCs w:val="28"/>
+                <w:lang w:val="nb-NO"/>
+              </w:rPr>
+            </w:pPr>
+            <w:r>
+              <w:rPr>
+                <w:b/>
+                <w:bCs/>
+                <w:sz w:val="36"/>
+                <w:szCs w:val="36"/>
+                <w:lang w:val="nb-NO"/>
+              </w:rPr>
+              <w:t>Package</w:t>
+            </w:r>
+            <w:r>
+              <w:rPr>
+                <w:b/>
+                <w:bCs/>
+                <w:sz w:val="36"/>
+                <w:szCs w:val="36"/>
+                <w:lang w:val="nb-NO"/>
+              </w:rPr>
+              <w:t xml:space="preserve"> SceneRender</w:t>
+            </w:r>
+          </w:p>
+        </w:tc>
+        <w:tc>
+          <w:tcPr>
+            <w:tcW w:w="4508" w:type="dxa"/>
+          </w:tcPr>
+          <w:p>
+            <w:pPr>
+              <w:tabs>
+                <w:tab w:val="left" w:pos="6015"/>
+              </w:tabs>
+              <w:rPr>
+                <w:sz w:val="28"/>
+                <w:szCs w:val="28"/>
+                <w:lang w:val="nb-NO"/>
+              </w:rPr>
+            </w:pPr>
+          </w:p>
+        </w:tc>
+      </w:tr>
+      <w:tr>
+        <w:tc>
+          <w:tcPr>
+            <w:tcW w:w="4508" w:type="dxa"/>
+          </w:tcPr>
+          <w:p>
+            <w:pPr>
+              <w:tabs>
+                <w:tab w:val="left" w:pos="6015"/>
+              </w:tabs>
+              <w:rPr>
+                <w:sz w:val="28"/>
+                <w:szCs w:val="28"/>
+                <w:lang w:val="nb-NO"/>
+              </w:rPr>
+            </w:pPr>
+            <w:r>
+              <w:rPr>
+                <w:sz w:val="28"/>
+                <w:szCs w:val="28"/>
+                <w:lang w:val="nb-NO"/>
+              </w:rPr>
+              <w:t>Background</w:t>
+            </w:r>
+          </w:p>
+        </w:tc>
+        <w:tc>
+          <w:tcPr>
+            <w:tcW w:w="4508" w:type="dxa"/>
+          </w:tcPr>
+          <w:p>
+            <w:pPr>
+              <w:tabs>
+                <w:tab w:val="left" w:pos="6015"/>
+              </w:tabs>
+              <w:rPr>
+                <w:sz w:val="28"/>
+                <w:szCs w:val="28"/>
+              </w:rPr>
+            </w:pPr>
+            <w:proofErr w:type="spellStart"/>
+            <w:r>
+              <w:rPr>
+                <w:sz w:val="28"/>
+                <w:szCs w:val="28"/>
+              </w:rPr>
+              <w:t>Resposible</w:t>
+            </w:r>
+            <w:proofErr w:type="spellEnd"/>
+            <w:r>
+              <w:rPr>
+                <w:sz w:val="28"/>
+                <w:szCs w:val="28"/>
+              </w:rPr>
+              <w:t xml:space="preserve"> for background in scenes</w:t>
+            </w:r>
+          </w:p>
+        </w:tc>
+      </w:tr>
+      <w:tr>
+        <w:tc>
+          <w:tcPr>
+            <w:tcW w:w="4508" w:type="dxa"/>
+          </w:tcPr>
+          <w:p>
+            <w:pPr>
+              <w:tabs>
+                <w:tab w:val="left" w:pos="6015"/>
+              </w:tabs>
+              <w:rPr>
+                <w:b/>
+                <w:bCs/>
+                <w:sz w:val="24"/>
+                <w:szCs w:val="24"/>
+              </w:rPr>
+            </w:pPr>
+          </w:p>
+        </w:tc>
+        <w:tc>
+          <w:tcPr>
+            <w:tcW w:w="4508" w:type="dxa"/>
+          </w:tcPr>
+          <w:p>
+            <w:pPr>
+              <w:tabs>
+                <w:tab w:val="left" w:pos="6015"/>
+              </w:tabs>
+              <w:rPr>
+                <w:sz w:val="28"/>
+                <w:szCs w:val="28"/>
+              </w:rPr>
+            </w:pPr>
+          </w:p>
+        </w:tc>
+      </w:tr>
+      <w:tr>
+        <w:tc>
+          <w:tcPr>
+            <w:tcW w:w="4508" w:type="dxa"/>
+          </w:tcPr>
+          <w:p>
+            <w:pPr>
+              <w:tabs>
+                <w:tab w:val="left" w:pos="6015"/>
+              </w:tabs>
+              <w:rPr>
+                <w:b/>
+                <w:bCs/>
+                <w:sz w:val="24"/>
+                <w:szCs w:val="24"/>
+              </w:rPr>
+            </w:pPr>
+          </w:p>
+        </w:tc>
+        <w:tc>
+          <w:tcPr>
+            <w:tcW w:w="4508" w:type="dxa"/>
+          </w:tcPr>
+          <w:p>
+            <w:pPr>
+              <w:tabs>
+                <w:tab w:val="left" w:pos="6015"/>
+              </w:tabs>
+              <w:rPr>
+                <w:sz w:val="28"/>
+                <w:szCs w:val="28"/>
+              </w:rPr>
+            </w:pPr>
+          </w:p>
+        </w:tc>
+      </w:tr>
+      <w:tr>
+        <w:tc>
+          <w:tcPr>
+            <w:tcW w:w="4508" w:type="dxa"/>
+          </w:tcPr>
+          <w:p>
+            <w:pPr>
+              <w:tabs>
+                <w:tab w:val="left" w:pos="6015"/>
+              </w:tabs>
+              <w:rPr>
+                <w:b/>
+                <w:bCs/>
+                <w:sz w:val="24"/>
+                <w:szCs w:val="24"/>
+              </w:rPr>
+            </w:pPr>
+          </w:p>
+        </w:tc>
+        <w:tc>
+          <w:tcPr>
+            <w:tcW w:w="4508" w:type="dxa"/>
+          </w:tcPr>
+          <w:p>
+            <w:pPr>
+              <w:tabs>
+                <w:tab w:val="left" w:pos="6015"/>
+              </w:tabs>
+              <w:rPr>
+                <w:sz w:val="28"/>
+                <w:szCs w:val="28"/>
+              </w:rPr>
+            </w:pPr>
+          </w:p>
+        </w:tc>
+      </w:tr>
+      <w:tr>
+        <w:tc>
+          <w:tcPr>
+            <w:tcW w:w="4508" w:type="dxa"/>
+          </w:tcPr>
+          <w:p>
+            <w:pPr>
+              <w:tabs>
+                <w:tab w:val="left" w:pos="6015"/>
+              </w:tabs>
+              <w:rPr>
+                <w:b/>
+                <w:bCs/>
+                <w:lang w:val="nb-NO"/>
+              </w:rPr>
+            </w:pPr>
+            <w:r>
+              <w:rPr>
+                <w:b/>
+                <w:bCs/>
+                <w:sz w:val="40"/>
+                <w:szCs w:val="40"/>
+                <w:lang w:val="nb-NO"/>
+              </w:rPr>
+              <w:t xml:space="preserve">Pacakge </w:t>
+            </w:r>
+            <w:r>
+              <w:rPr>
+                <w:b/>
+                <w:bCs/>
+                <w:sz w:val="40"/>
+                <w:szCs w:val="40"/>
+                <w:lang w:val="nb-NO"/>
+              </w:rPr>
+              <w:t>Objects</w:t>
+            </w:r>
+          </w:p>
+        </w:tc>
+        <w:tc>
+          <w:tcPr>
+            <w:tcW w:w="4508" w:type="dxa"/>
+          </w:tcPr>
+          <w:p>
+            <w:pPr>
+              <w:tabs>
+                <w:tab w:val="left" w:pos="6015"/>
+              </w:tabs>
+              <w:rPr>
+                <w:sz w:val="28"/>
+                <w:szCs w:val="28"/>
+                <w:lang w:val="nb-NO"/>
+              </w:rPr>
+            </w:pPr>
+          </w:p>
+        </w:tc>
+      </w:tr>
+      <w:tr>
+        <w:tc>
+          <w:tcPr>
+            <w:tcW w:w="4508" w:type="dxa"/>
+          </w:tcPr>
+          <w:p>
+            <w:pPr>
+              <w:tabs>
+                <w:tab w:val="left" w:pos="6015"/>
+              </w:tabs>
+              <w:jc w:val="center"/>
+              <w:rPr>
+                <w:b/>
+                <w:bCs/>
+                <w:sz w:val="32"/>
+                <w:szCs w:val="32"/>
+                <w:lang w:val="nb-NO"/>
+              </w:rPr>
+            </w:pPr>
+            <w:r>
+              <w:rPr>
+                <w:b/>
+                <w:bCs/>
+                <w:sz w:val="32"/>
+                <w:szCs w:val="32"/>
+                <w:lang w:val="nb-NO"/>
+              </w:rPr>
+              <w:t>Package Characters</w:t>
+            </w:r>
+          </w:p>
+        </w:tc>
+        <w:tc>
+          <w:tcPr>
+            <w:tcW w:w="4508" w:type="dxa"/>
+          </w:tcPr>
+          <w:p>
+            <w:pPr>
+              <w:tabs>
+                <w:tab w:val="left" w:pos="6015"/>
+              </w:tabs>
+              <w:rPr>
+                <w:sz w:val="28"/>
+                <w:szCs w:val="28"/>
+                <w:lang w:val="nb-NO"/>
+              </w:rPr>
+            </w:pPr>
+          </w:p>
+        </w:tc>
+      </w:tr>
+      <w:tr>
+        <w:tc>
+          <w:tcPr>
+            <w:tcW w:w="4508" w:type="dxa"/>
+          </w:tcPr>
+          <w:p>
+            <w:pPr>
+              <w:tabs>
+                <w:tab w:val="left" w:pos="6015"/>
+              </w:tabs>
+              <w:rPr>
+                <w:sz w:val="28"/>
+                <w:szCs w:val="28"/>
+                <w:lang w:val="nb-NO"/>
+              </w:rPr>
+            </w:pPr>
+            <w:r>
+              <w:rPr>
+                <w:sz w:val="28"/>
+                <w:szCs w:val="28"/>
+                <w:lang w:val="nb-NO"/>
+              </w:rPr>
+              <w:t>NPC</w:t>
+            </w:r>
+          </w:p>
+        </w:tc>
+        <w:tc>
+          <w:tcPr>
+            <w:tcW w:w="4508" w:type="dxa"/>
+          </w:tcPr>
+          <w:p>
+            <w:pPr>
+              <w:tabs>
+                <w:tab w:val="left" w:pos="6015"/>
+              </w:tabs>
+              <w:rPr>
+                <w:sz w:val="28"/>
+                <w:szCs w:val="28"/>
+              </w:rPr>
+            </w:pPr>
+            <w:r>
+              <w:rPr>
+                <w:sz w:val="28"/>
+                <w:szCs w:val="28"/>
+              </w:rPr>
+              <w:t>Non playable Character, often friendly</w:t>
+            </w:r>
+          </w:p>
+        </w:tc>
+      </w:tr>
+      <w:tr>
+        <w:tc>
+          <w:tcPr>
+            <w:tcW w:w="4508" w:type="dxa"/>
+          </w:tcPr>
+          <w:p>
+            <w:pPr>
+              <w:tabs>
+                <w:tab w:val="left" w:pos="1380"/>
+              </w:tabs>
+              <w:rPr>
+                <w:sz w:val="28"/>
+                <w:szCs w:val="28"/>
+              </w:rPr>
+            </w:pPr>
+            <w:proofErr w:type="spellStart"/>
+            <w:r>
+              <w:rPr>
+                <w:sz w:val="28"/>
+                <w:szCs w:val="28"/>
+              </w:rPr>
+              <w:t>Pl</w:t>
+            </w:r>
+            <w:r>
+              <w:rPr>
+                <w:sz w:val="28"/>
+                <w:szCs w:val="28"/>
+              </w:rPr>
+              <w:t>ayable</w:t>
+            </w:r>
+            <w:r>
+              <w:rPr>
+                <w:sz w:val="28"/>
+                <w:szCs w:val="28"/>
+              </w:rPr>
+              <w:t>Charceter</w:t>
+            </w:r>
+            <w:proofErr w:type="spellEnd"/>
+          </w:p>
+        </w:tc>
+        <w:tc>
+          <w:tcPr>
+            <w:tcW w:w="4508" w:type="dxa"/>
+          </w:tcPr>
+          <w:p>
+            <w:pPr>
+              <w:tabs>
+                <w:tab w:val="left" w:pos="6015"/>
+              </w:tabs>
+              <w:rPr>
+                <w:sz w:val="28"/>
+                <w:szCs w:val="28"/>
+              </w:rPr>
+            </w:pPr>
+            <w:proofErr w:type="spellStart"/>
+            <w:r>
+              <w:rPr>
+                <w:sz w:val="28"/>
+                <w:szCs w:val="28"/>
+              </w:rPr>
+              <w:t>Characte</w:t>
+            </w:r>
+            <w:proofErr w:type="spellEnd"/>
+            <w:r>
+              <w:rPr>
+                <w:sz w:val="28"/>
+                <w:szCs w:val="28"/>
+              </w:rPr>
+              <w:t xml:space="preserve"> </w:t>
+            </w:r>
+            <w:proofErr w:type="spellStart"/>
+            <w:r>
+              <w:rPr>
+                <w:sz w:val="28"/>
+                <w:szCs w:val="28"/>
+              </w:rPr>
+              <w:t>Controllerd</w:t>
+            </w:r>
+            <w:proofErr w:type="spellEnd"/>
+            <w:r>
+              <w:rPr>
+                <w:sz w:val="28"/>
+                <w:szCs w:val="28"/>
+              </w:rPr>
+              <w:t xml:space="preserve"> by the player</w:t>
+            </w:r>
+          </w:p>
+        </w:tc>
+      </w:tr>
+      <w:tr>
+        <w:trPr>
+          <w:trHeight w:val="144"/>
+        </w:trPr>
+        <w:tc>
+          <w:tcPr>
+            <w:tcW w:w="4508" w:type="dxa"/>
+          </w:tcPr>
+          <w:p>
+            <w:pPr>
+              <w:tabs>
+                <w:tab w:val="left" w:pos="6015"/>
+              </w:tabs>
+              <w:jc w:val="center"/>
+              <w:rPr>
+                <w:b/>
+                <w:bCs/>
+                <w:lang w:val="nb-NO"/>
+              </w:rPr>
+            </w:pPr>
+            <w:r>
+              <w:rPr>
+                <w:b/>
+                <w:bCs/>
+                <w:sz w:val="32"/>
+                <w:szCs w:val="32"/>
+                <w:lang w:val="nb-NO"/>
+              </w:rPr>
+              <w:t>Package</w:t>
+            </w:r>
+            <w:r>
+              <w:rPr>
+                <w:b/>
+                <w:bCs/>
+                <w:sz w:val="32"/>
+                <w:szCs w:val="32"/>
+                <w:lang w:val="nb-NO"/>
+              </w:rPr>
+              <w:t xml:space="preserve"> </w:t>
+            </w:r>
+            <w:r>
+              <w:rPr>
+                <w:b/>
+                <w:bCs/>
+                <w:sz w:val="32"/>
+                <w:szCs w:val="32"/>
+                <w:lang w:val="nb-NO"/>
+              </w:rPr>
+              <w:t>items</w:t>
+            </w:r>
+          </w:p>
+        </w:tc>
+        <w:tc>
+          <w:tcPr>
+            <w:tcW w:w="4508" w:type="dxa"/>
+          </w:tcPr>
+          <w:p>
+            <w:pPr>
+              <w:tabs>
+                <w:tab w:val="left" w:pos="6015"/>
+              </w:tabs>
+              <w:rPr>
+                <w:sz w:val="28"/>
+                <w:szCs w:val="28"/>
+                <w:lang w:val="nb-NO"/>
+              </w:rPr>
+            </w:pPr>
+          </w:p>
+        </w:tc>
+      </w:tr>
+      <w:tr>
+        <w:tc>
+          <w:tcPr>
+            <w:tcW w:w="4508" w:type="dxa"/>
+          </w:tcPr>
+          <w:p>
+            <w:pPr>
+              <w:tabs>
+                <w:tab w:val="left" w:pos="6015"/>
+              </w:tabs>
+              <w:rPr>
+                <w:sz w:val="28"/>
+                <w:szCs w:val="28"/>
+                <w:lang w:val="nb-NO"/>
+              </w:rPr>
+            </w:pPr>
+            <w:r>
+              <w:rPr>
+                <w:sz w:val="28"/>
+                <w:szCs w:val="28"/>
+                <w:lang w:val="nb-NO"/>
+              </w:rPr>
+              <w:t>Item</w:t>
+            </w:r>
+          </w:p>
+        </w:tc>
+        <w:tc>
+          <w:tcPr>
+            <w:tcW w:w="4508" w:type="dxa"/>
+          </w:tcPr>
+          <w:p>
+            <w:pPr>
+              <w:tabs>
+                <w:tab w:val="left" w:pos="6015"/>
+              </w:tabs>
+              <w:rPr>
+                <w:sz w:val="28"/>
+                <w:szCs w:val="28"/>
+              </w:rPr>
+            </w:pPr>
+            <w:r>
+              <w:rPr>
+                <w:sz w:val="28"/>
+                <w:szCs w:val="28"/>
+              </w:rPr>
+              <w:t xml:space="preserve">Abstract Parent class of </w:t>
+            </w:r>
+            <w:proofErr w:type="spellStart"/>
+            <w:r>
+              <w:rPr>
+                <w:sz w:val="28"/>
+                <w:szCs w:val="28"/>
+              </w:rPr>
+              <w:t>Interactable</w:t>
+            </w:r>
+            <w:r>
+              <w:rPr>
+                <w:sz w:val="28"/>
+                <w:szCs w:val="28"/>
+              </w:rPr>
+              <w:t>Item</w:t>
+            </w:r>
+            <w:proofErr w:type="spellEnd"/>
+            <w:r>
+              <w:rPr>
+                <w:sz w:val="28"/>
+                <w:szCs w:val="28"/>
+              </w:rPr>
+              <w:t xml:space="preserve"> and </w:t>
+            </w:r>
+          </w:p>
+          <w:p>
+            <w:pPr>
+              <w:tabs>
+                <w:tab w:val="left" w:pos="6015"/>
+              </w:tabs>
+              <w:rPr>
+                <w:sz w:val="28"/>
+                <w:szCs w:val="28"/>
+              </w:rPr>
+            </w:pPr>
+            <w:proofErr w:type="spellStart"/>
+            <w:r>
+              <w:rPr>
+                <w:sz w:val="28"/>
+                <w:szCs w:val="28"/>
+              </w:rPr>
+              <w:t>VoidIten</w:t>
+            </w:r>
+            <w:proofErr w:type="spellEnd"/>
+          </w:p>
+        </w:tc>
+      </w:tr>
+      <w:tr>
+        <w:tc>
+          <w:tcPr>
+            <w:tcW w:w="4508" w:type="dxa"/>
+          </w:tcPr>
+          <w:p>
+            <w:pPr>
+              <w:tabs>
+                <w:tab w:val="left" w:pos="6015"/>
+              </w:tabs>
+              <w:rPr>
+                <w:sz w:val="28"/>
+                <w:szCs w:val="28"/>
+              </w:rPr>
+            </w:pPr>
+            <w:proofErr w:type="spellStart"/>
+            <w:r>
+              <w:rPr>
+                <w:sz w:val="28"/>
+                <w:szCs w:val="28"/>
+              </w:rPr>
+              <w:lastRenderedPageBreak/>
+              <w:t>InteractableItem</w:t>
+            </w:r>
+            <w:proofErr w:type="spellEnd"/>
+          </w:p>
+        </w:tc>
+        <w:tc>
+          <w:tcPr>
+            <w:tcW w:w="4508" w:type="dxa"/>
+          </w:tcPr>
+          <w:p>
+            <w:pPr>
+              <w:tabs>
+                <w:tab w:val="left" w:pos="6015"/>
+              </w:tabs>
+              <w:rPr>
+                <w:sz w:val="28"/>
+                <w:szCs w:val="28"/>
+              </w:rPr>
+            </w:pPr>
+            <w:r>
+              <w:rPr>
+                <w:sz w:val="28"/>
+                <w:szCs w:val="28"/>
+              </w:rPr>
+              <w:t xml:space="preserve">Item that are </w:t>
+            </w:r>
+            <w:r>
+              <w:rPr>
+                <w:sz w:val="28"/>
+                <w:szCs w:val="28"/>
+              </w:rPr>
+              <w:t>designed to be used/</w:t>
+            </w:r>
+            <w:proofErr w:type="spellStart"/>
+            <w:r>
+              <w:rPr>
+                <w:sz w:val="28"/>
+                <w:szCs w:val="28"/>
+              </w:rPr>
+              <w:t>interadcted</w:t>
+            </w:r>
+            <w:proofErr w:type="spellEnd"/>
+            <w:r>
+              <w:rPr>
+                <w:sz w:val="28"/>
+                <w:szCs w:val="28"/>
+              </w:rPr>
+              <w:t xml:space="preserve"> with by the player</w:t>
+            </w:r>
+          </w:p>
+        </w:tc>
+      </w:tr>
+      <w:tr>
+        <w:tc>
+          <w:tcPr>
+            <w:tcW w:w="4508" w:type="dxa"/>
+          </w:tcPr>
+          <w:p>
+            <w:pPr>
+              <w:tabs>
+                <w:tab w:val="left" w:pos="6015"/>
+              </w:tabs>
+              <w:rPr>
+                <w:sz w:val="28"/>
+                <w:szCs w:val="28"/>
+              </w:rPr>
+            </w:pPr>
+            <w:proofErr w:type="spellStart"/>
+            <w:r>
+              <w:rPr>
+                <w:sz w:val="28"/>
+                <w:szCs w:val="28"/>
+              </w:rPr>
+              <w:t>VoidItem</w:t>
+            </w:r>
+            <w:proofErr w:type="spellEnd"/>
+          </w:p>
+        </w:tc>
+        <w:tc>
+          <w:tcPr>
+            <w:tcW w:w="4508" w:type="dxa"/>
+          </w:tcPr>
+          <w:p>
+            <w:pPr>
+              <w:tabs>
+                <w:tab w:val="left" w:pos="6015"/>
+              </w:tabs>
+              <w:rPr>
+                <w:sz w:val="28"/>
+                <w:szCs w:val="28"/>
+              </w:rPr>
+            </w:pPr>
+            <w:r>
+              <w:rPr>
+                <w:sz w:val="28"/>
+                <w:szCs w:val="28"/>
+              </w:rPr>
+              <w:t>Background item, like a table in the scene</w:t>
+            </w:r>
+          </w:p>
+        </w:tc>
+      </w:tr>
+      <w:tr>
+        <w:tc>
+          <w:tcPr>
+            <w:tcW w:w="4508" w:type="dxa"/>
+          </w:tcPr>
+          <w:p>
+            <w:pPr>
+              <w:tabs>
+                <w:tab w:val="left" w:pos="6015"/>
+              </w:tabs>
+              <w:rPr>
+                <w:sz w:val="28"/>
+                <w:szCs w:val="28"/>
+              </w:rPr>
+            </w:pPr>
+          </w:p>
+        </w:tc>
+        <w:tc>
+          <w:tcPr>
+            <w:tcW w:w="4508" w:type="dxa"/>
+          </w:tcPr>
+          <w:p>
+            <w:pPr>
+              <w:tabs>
+                <w:tab w:val="left" w:pos="6015"/>
+              </w:tabs>
+              <w:rPr>
+                <w:sz w:val="28"/>
+                <w:szCs w:val="28"/>
+              </w:rPr>
+            </w:pPr>
+          </w:p>
+        </w:tc>
+      </w:tr>
+      <w:tr>
+        <w:tc>
+          <w:tcPr>
+            <w:tcW w:w="4508" w:type="dxa"/>
+          </w:tcPr>
+          <w:p>
+            <w:pPr>
+              <w:tabs>
+                <w:tab w:val="left" w:pos="6015"/>
+              </w:tabs>
+              <w:rPr>
+                <w:sz w:val="28"/>
+                <w:szCs w:val="28"/>
+              </w:rPr>
+            </w:pPr>
+          </w:p>
+        </w:tc>
+        <w:tc>
+          <w:tcPr>
+            <w:tcW w:w="4508" w:type="dxa"/>
+          </w:tcPr>
+          <w:p>
+            <w:pPr>
+              <w:tabs>
+                <w:tab w:val="left" w:pos="6015"/>
+              </w:tabs>
+              <w:rPr>
+                <w:sz w:val="28"/>
+                <w:szCs w:val="28"/>
+              </w:rPr>
+            </w:pPr>
+          </w:p>
+        </w:tc>
+      </w:tr>
+      <w:tr>
+        <w:tc>
+          <w:tcPr>
+            <w:tcW w:w="4508" w:type="dxa"/>
+          </w:tcPr>
+          <w:p>
+            <w:pPr>
+              <w:tabs>
+                <w:tab w:val="left" w:pos="6015"/>
+              </w:tabs>
+            </w:pPr>
+          </w:p>
+        </w:tc>
+        <w:tc>
+          <w:tcPr>
+            <w:tcW w:w="4508" w:type="dxa"/>
+          </w:tcPr>
+          <w:p>
+            <w:pPr>
+              <w:tabs>
+                <w:tab w:val="left" w:pos="6015"/>
+              </w:tabs>
+              <w:rPr>
+                <w:sz w:val="28"/>
+                <w:szCs w:val="28"/>
+              </w:rPr>
+            </w:pPr>
+          </w:p>
+        </w:tc>
+      </w:tr>
+    </w:tbl>
+    <w:p>
+      <w:pPr>
+        <w:tabs>
+          <w:tab w:val="left" w:pos="6015"/>
+        </w:tabs>
+      </w:pPr>
     </w:p>
     <w:sectPr>
       <w:pgSz w:w="11906" w:h="16838"/>
@@ -754,6 +1902,25 @@
     <w:semiHidden/>
     <w:unhideWhenUsed/>
   </w:style>
+  <w:style w:type="table" w:styleId="TableGrid">
+    <w:name w:val="Table Grid"/>
+    <w:basedOn w:val="TableNormal"/>
+    <w:uiPriority w:val="39"/>
+    <w:rsid w:val="00BB68E5"/>
+    <w:pPr>
+      <w:spacing w:after="0" w:line="240" w:lineRule="auto"/>
+    </w:pPr>
+    <w:tblPr>
+      <w:tblBorders>
+        <w:top w:val="single" w:sz="4" w:space="0" w:color="auto"/>
+        <w:left w:val="single" w:sz="4" w:space="0" w:color="auto"/>
+        <w:bottom w:val="single" w:sz="4" w:space="0" w:color="auto"/>
+        <w:right w:val="single" w:sz="4" w:space="0" w:color="auto"/>
+        <w:insideH w:val="single" w:sz="4" w:space="0" w:color="auto"/>
+        <w:insideV w:val="single" w:sz="4" w:space="0" w:color="auto"/>
+      </w:tblBorders>
+    </w:tblPr>
+  </w:style>
 </w:styles>
 </file>
 

</xml_diff>